<commit_message>
Added LaTeX for int comp repair tables
</commit_message>
<xml_diff>
--- a/TEXT/analysis_text/003_Analysis.docx
+++ b/TEXT/analysis_text/003_Analysis.docx
@@ -139,16 +139,7 @@
           <w:sz w:val="22"/>
           <w:szCs w:val="22"/>
         </w:rPr>
-        <w:t xml:space="preserve"> to be in compliance with the inspection and collection requirements of Paragraph 45 of the HUD Agreement. Compliance could not conduct a site visit during the 2019-2020 period; however, in a survey conducted in the summer of 2020, the consolidation report</w:t>
-      </w:r>
-      <w:r>
-        <w:rPr>
-          <w:rStyle w:val="normaltextrun"/>
-          <w:color w:val="000000"/>
-          <w:sz w:val="22"/>
-          <w:szCs w:val="22"/>
-        </w:rPr>
-        <w:t>ed the following conditions.</w:t>
+        <w:t xml:space="preserve"> to be in compliance with the inspection and collection requirements of Paragraph 45 of the HUD Agreement. Compliance could not conduct a site visit during the 2019-2020 period; however, in a survey conducted in the summer of 2020, the consolidation reported the following conditions.</w:t>
       </w:r>
     </w:p>
     <w:p>
@@ -239,7 +230,25 @@
           <w:sz w:val="22"/>
           <w:szCs w:val="22"/>
         </w:rPr>
-        <w:t xml:space="preserve"> have enough staff to correct observed deficiencies. However, caretakers </w:t>
+        <w:t xml:space="preserve"> have enough staff to correct observed deficiencies. </w:t>
+      </w:r>
+      <w:r>
+        <w:rPr>
+          <w:rStyle w:val="normaltextrun"/>
+          <w:color w:val="000000"/>
+          <w:sz w:val="22"/>
+          <w:szCs w:val="22"/>
+        </w:rPr>
+        <w:t>C</w:t>
+      </w:r>
+      <w:r>
+        <w:rPr>
+          <w:rStyle w:val="normaltextrun"/>
+          <w:color w:val="000000"/>
+          <w:sz w:val="22"/>
+          <w:szCs w:val="22"/>
+        </w:rPr>
+        <w:t xml:space="preserve">aretakers </w:t>
       </w:r>
       <w:r>
         <w:rPr>
@@ -257,16 +266,7 @@
           <w:sz w:val="22"/>
           <w:szCs w:val="22"/>
         </w:rPr>
-        <w:t> usually complete all of their tasks in a day. NYCHA caretakers</w:t>
-      </w:r>
-      <w:r>
-        <w:rPr>
-          <w:rStyle w:val="normaltextrun"/>
-          <w:color w:val="000000"/>
-          <w:sz w:val="22"/>
-          <w:szCs w:val="22"/>
-        </w:rPr>
-        <w:t xml:space="preserve"> pick up trash inside the buildings </w:t>
+        <w:t> usually complete all of their tasks in a day. NYCHA caretakers pick up trash inside the buildings </w:t>
       </w:r>
       <w:r>
         <w:rPr>
@@ -395,16 +395,7 @@
           <w:sz w:val="22"/>
           <w:szCs w:val="22"/>
         </w:rPr>
-        <w:t>The consoli</w:t>
-      </w:r>
-      <w:r>
-        <w:rPr>
-          <w:rStyle w:val="normaltextrun"/>
-          <w:color w:val="000000"/>
-          <w:sz w:val="22"/>
-          <w:szCs w:val="22"/>
-        </w:rPr>
-        <w:t xml:space="preserve">dation </w:t>
+        <w:t xml:space="preserve">The consolidation </w:t>
       </w:r>
       <w:r>
         <w:rPr>
@@ -560,16 +551,7 @@
           <w:sz w:val="22"/>
           <w:szCs w:val="22"/>
         </w:rPr>
-        <w:t>Bulk trash sits in a yard with an exterior container before being p</w:t>
-      </w:r>
-      <w:r>
-        <w:rPr>
-          <w:rStyle w:val="normaltextrun"/>
-          <w:color w:val="000000"/>
-          <w:sz w:val="22"/>
-          <w:szCs w:val="22"/>
-        </w:rPr>
-        <w:t>icked up by the vendor.</w:t>
+        <w:t>Bulk trash sits in a yard with an exterior container before being picked up by the vendor.</w:t>
       </w:r>
       <w:r>
         <w:rPr>
@@ -682,16 +664,7 @@
           <w:sz w:val="22"/>
           <w:szCs w:val="22"/>
         </w:rPr>
-        <w:t>p</w:t>
-      </w:r>
-      <w:r>
-        <w:rPr>
-          <w:rStyle w:val="normaltextrun"/>
-          <w:color w:val="000000"/>
-          <w:sz w:val="22"/>
-          <w:szCs w:val="22"/>
-        </w:rPr>
-        <w:t>laced </w:t>
+        <w:t>placed </w:t>
       </w:r>
       <w:r>
         <w:rPr>
@@ -834,16 +807,7 @@
           <w:sz w:val="22"/>
           <w:szCs w:val="22"/>
         </w:rPr>
-        <w:t xml:space="preserve">ion did have a </w:t>
-      </w:r>
-      <w:r>
-        <w:rPr>
-          <w:rStyle w:val="normaltextrun"/>
-          <w:color w:val="000000"/>
-          <w:sz w:val="22"/>
-          <w:szCs w:val="22"/>
-        </w:rPr>
-        <w:t>pest problem.</w:t>
+        <w:t>ion did have a pest problem.</w:t>
       </w:r>
       <w:r>
         <w:rPr>
@@ -896,25 +860,7 @@
           <w:sz w:val="22"/>
           <w:szCs w:val="22"/>
         </w:rPr>
-        <w:t xml:space="preserve">Harlem River </w:t>
-      </w:r>
-      <w:r>
-        <w:rPr>
-          <w:rStyle w:val="normaltextrun"/>
-          <w:color w:val="000000"/>
-          <w:sz w:val="22"/>
-          <w:szCs w:val="22"/>
-        </w:rPr>
-        <w:t>does not take its waste to any other developments nor accept waste from developments. According to the survey, there are external sources of trash and bulk waste illegally dumped at this site. Mr. Lewin said the most significant obstacle Harlem River faces</w:t>
-      </w:r>
-      <w:r>
-        <w:rPr>
-          <w:rStyle w:val="normaltextrun"/>
-          <w:color w:val="000000"/>
-          <w:sz w:val="22"/>
-          <w:szCs w:val="22"/>
-        </w:rPr>
-        <w:t xml:space="preserve"> regarding waste management is being short-staffed.</w:t>
+        <w:t>Harlem River does not take its waste to any other developments nor accept waste from developments. According to the survey, there are external sources of trash and bulk waste illegally dumped at this site. Mr. Lewin said the most significant obstacle Harlem River faces regarding waste management is being short-staffed.</w:t>
       </w:r>
     </w:p>
     <w:p>
@@ -2290,6 +2236,15 @@
 </file>
 
 <file path=customXml/item2.xml><?xml version="1.0" encoding="utf-8"?>
+<p:properties xmlns:p="http://schemas.microsoft.com/office/2006/metadata/properties" xmlns:xsi="http://www.w3.org/2001/XMLSchema-instance" xmlns:pc="http://schemas.microsoft.com/office/infopath/2007/PartnerControls">
+  <documentManagement>
+    <_ip_UnifiedCompliancePolicyUIAction xmlns="http://schemas.microsoft.com/sharepoint/v3" xsi:nil="true"/>
+    <_ip_UnifiedCompliancePolicyProperties xmlns="http://schemas.microsoft.com/sharepoint/v3" xsi:nil="true"/>
+  </documentManagement>
+</p:properties>
+</file>
+
+<file path=customXml/item3.xml><?xml version="1.0" encoding="utf-8"?>
 <?mso-contentType ?>
 <FormTemplates xmlns="http://schemas.microsoft.com/sharepoint/v3/contenttype/forms">
   <Display>DocumentLibraryForm</Display>
@@ -2298,23 +2253,40 @@
 </FormTemplates>
 </file>
 
-<file path=customXml/item3.xml><?xml version="1.0" encoding="utf-8"?>
-<p:properties xmlns:p="http://schemas.microsoft.com/office/2006/metadata/properties" xmlns:xsi="http://www.w3.org/2001/XMLSchema-instance" xmlns:pc="http://schemas.microsoft.com/office/infopath/2007/PartnerControls">
-  <documentManagement>
-    <_ip_UnifiedCompliancePolicyUIAction xmlns="http://schemas.microsoft.com/sharepoint/v3" xsi:nil="true"/>
-    <_ip_UnifiedCompliancePolicyProperties xmlns="http://schemas.microsoft.com/sharepoint/v3" xsi:nil="true"/>
-  </documentManagement>
-</p:properties>
-</file>
-
 <file path=customXml/itemProps1.xml><?xml version="1.0" encoding="utf-8"?>
-<ds:datastoreItem xmlns:ds="http://schemas.openxmlformats.org/officeDocument/2006/customXml" ds:itemID="{8682CB86-CC14-4073-A2CF-8D12EE3F6D2D}"/>
+<ds:datastoreItem xmlns:ds="http://schemas.openxmlformats.org/officeDocument/2006/customXml" ds:itemID="{8682CB86-CC14-4073-A2CF-8D12EE3F6D2D}">
+  <ds:schemaRefs>
+    <ds:schemaRef ds:uri="http://schemas.microsoft.com/office/2006/metadata/contentType"/>
+    <ds:schemaRef ds:uri="http://schemas.microsoft.com/office/2006/metadata/properties/metaAttributes"/>
+    <ds:schemaRef ds:uri="http://www.w3.org/2001/XMLSchema"/>
+    <ds:schemaRef ds:uri="http://schemas.microsoft.com/office/2006/metadata/properties"/>
+    <ds:schemaRef ds:uri="http://schemas.microsoft.com/sharepoint/v3"/>
+    <ds:schemaRef ds:uri="a21937cc-9329-4c2e-bbda-ee5182c2f08f"/>
+    <ds:schemaRef ds:uri="ffb7ac5d-57c2-40b6-a6f5-5a41a4e26fe7"/>
+    <ds:schemaRef ds:uri="http://schemas.microsoft.com/office/2006/documentManagement/types"/>
+    <ds:schemaRef ds:uri="http://schemas.microsoft.com/office/infopath/2007/PartnerControls"/>
+    <ds:schemaRef ds:uri="http://schemas.openxmlformats.org/package/2006/metadata/core-properties"/>
+    <ds:schemaRef ds:uri="http://purl.org/dc/elements/1.1/"/>
+    <ds:schemaRef ds:uri="http://purl.org/dc/terms/"/>
+    <ds:schemaRef ds:uri="http://schemas.microsoft.com/internal/obd"/>
+  </ds:schemaRefs>
+</ds:datastoreItem>
 </file>
 
 <file path=customXml/itemProps2.xml><?xml version="1.0" encoding="utf-8"?>
-<ds:datastoreItem xmlns:ds="http://schemas.openxmlformats.org/officeDocument/2006/customXml" ds:itemID="{31CCF6FF-E352-4EEB-B3CA-07F0828E3572}"/>
+<ds:datastoreItem xmlns:ds="http://schemas.openxmlformats.org/officeDocument/2006/customXml" ds:itemID="{73C6C5F8-DD57-4413-A038-5E98E8B654D2}">
+  <ds:schemaRefs>
+    <ds:schemaRef ds:uri="http://schemas.microsoft.com/office/2006/metadata/properties"/>
+    <ds:schemaRef ds:uri="http://schemas.microsoft.com/office/infopath/2007/PartnerControls"/>
+    <ds:schemaRef ds:uri="http://schemas.microsoft.com/sharepoint/v3"/>
+  </ds:schemaRefs>
+</ds:datastoreItem>
 </file>
 
 <file path=customXml/itemProps3.xml><?xml version="1.0" encoding="utf-8"?>
-<ds:datastoreItem xmlns:ds="http://schemas.openxmlformats.org/officeDocument/2006/customXml" ds:itemID="{73C6C5F8-DD57-4413-A038-5E98E8B654D2}"/>
+<ds:datastoreItem xmlns:ds="http://schemas.openxmlformats.org/officeDocument/2006/customXml" ds:itemID="{31CCF6FF-E352-4EEB-B3CA-07F0828E3572}">
+  <ds:schemaRefs>
+    <ds:schemaRef ds:uri="http://schemas.microsoft.com/sharepoint/v3/contenttype/forms"/>
+  </ds:schemaRefs>
+</ds:datastoreItem>
 </file>
</xml_diff>